<commit_message>
updated guidelines with compound verb info
</commit_message>
<xml_diff>
--- a/SCRIPTORIUMDiplTranscriptionGuidelines1.1.2.docx
+++ b/SCRIPTORIUMDiplTranscriptionGuidelines1.1.2.docx
@@ -9,65 +9,27 @@
           <w:lang w:val="de-DE"/>
         </w:rPr>
       </w:pPr>
-      <w:proofErr w:type="spellStart"/>
       <w:r>
         <w:rPr>
           <w:sz w:val="32"/>
           <w:szCs w:val="32"/>
           <w:lang w:val="de-DE"/>
         </w:rPr>
-        <w:t>Coptic</w:t>
-      </w:r>
-      <w:proofErr w:type="spellEnd"/>
+        <w:t xml:space="preserve">Coptic </w:t>
+      </w:r>
       <w:r>
         <w:rPr>
           <w:sz w:val="32"/>
           <w:szCs w:val="32"/>
           <w:lang w:val="de-DE"/>
         </w:rPr>
-        <w:t xml:space="preserve"> </w:t>
-      </w:r>
-      <w:r>
-        <w:rPr>
-          <w:sz w:val="32"/>
-          <w:szCs w:val="32"/>
+        <w:t>SCRIPTORIUM</w:t>
+      </w:r>
+      <w:r>
+        <w:rPr>
           <w:lang w:val="de-DE"/>
         </w:rPr>
-        <w:t>SCRIPTORIUM</w:t>
-      </w:r>
-      <w:r>
-        <w:rPr>
-          <w:lang w:val="de-DE"/>
-        </w:rPr>
-        <w:t xml:space="preserve"> </w:t>
-      </w:r>
-      <w:proofErr w:type="spellStart"/>
-      <w:r>
-        <w:rPr>
-          <w:lang w:val="de-DE"/>
-        </w:rPr>
-        <w:t>Diplomatic</w:t>
-      </w:r>
-      <w:proofErr w:type="spellEnd"/>
-      <w:r>
-        <w:rPr>
-          <w:lang w:val="de-DE"/>
-        </w:rPr>
-        <w:t xml:space="preserve"> </w:t>
-      </w:r>
-      <w:proofErr w:type="spellStart"/>
-      <w:r>
-        <w:rPr>
-          <w:lang w:val="de-DE"/>
-        </w:rPr>
-        <w:t>Transcription</w:t>
-      </w:r>
-      <w:proofErr w:type="spellEnd"/>
-      <w:r>
-        <w:rPr>
-          <w:lang w:val="de-DE"/>
-        </w:rPr>
-        <w:t xml:space="preserve"> Guidelines</w:t>
+        <w:t xml:space="preserve"> Diplomatic Transcription Guidelines</w:t>
       </w:r>
     </w:p>
     <w:p>
@@ -105,7 +67,6 @@
         </w:rPr>
         <w:t>1.</w:t>
       </w:r>
-      <w:bookmarkStart w:id="0" w:name="_GoBack"/>
       <w:r>
         <w:rPr>
           <w:i/>
@@ -113,7 +74,6 @@
         </w:rPr>
         <w:t>2</w:t>
       </w:r>
-      <w:bookmarkEnd w:id="0"/>
       <w:r>
         <w:rPr>
           <w:i/>
@@ -135,20 +95,49 @@
         </w:rPr>
         <w:t>.</w:t>
       </w:r>
+      <w:ins w:id="0" w:author="Carrie Schroeder" w:date="2015-03-19T14:13:00Z">
+        <w:r>
+          <w:rPr>
+            <w:i/>
+            <w:lang w:val="de-DE"/>
+          </w:rPr>
+          <w:t>3</w:t>
+        </w:r>
+      </w:ins>
+      <w:del w:id="1" w:author="Carrie Schroeder" w:date="2015-03-19T14:13:00Z">
+        <w:r>
+          <w:rPr>
+            <w:i/>
+            <w:lang w:val="de-DE"/>
+          </w:rPr>
+          <w:delText>1</w:delText>
+        </w:r>
+      </w:del>
       <w:r>
         <w:rPr>
           <w:i/>
           <w:lang w:val="de-DE"/>
         </w:rPr>
-        <w:t>1.</w:t>
-      </w:r>
-      <w:r>
-        <w:rPr>
-          <w:i/>
-          <w:lang w:val="de-DE"/>
-        </w:rPr>
-        <w:t>30</w:t>
-      </w:r>
+        <w:t>.</w:t>
+      </w:r>
+      <w:ins w:id="2" w:author="Carrie Schroeder" w:date="2015-03-19T14:13:00Z">
+        <w:r>
+          <w:rPr>
+            <w:i/>
+            <w:lang w:val="de-DE"/>
+          </w:rPr>
+          <w:t>19</w:t>
+        </w:r>
+      </w:ins>
+      <w:del w:id="3" w:author="Carrie Schroeder" w:date="2015-03-19T14:13:00Z">
+        <w:r>
+          <w:rPr>
+            <w:i/>
+            <w:lang w:val="de-DE"/>
+          </w:rPr>
+          <w:delText>30</w:delText>
+        </w:r>
+      </w:del>
     </w:p>
     <w:p>
       <w:pPr>
@@ -187,6 +176,7 @@
       <w:pPr>
         <w:pStyle w:val="Paragraph"/>
         <w:rPr>
+          <w:del w:id="4" w:author="Carrie Schroeder" w:date="2015-03-19T14:13:00Z"/>
           <w:sz w:val="20"/>
           <w:szCs w:val="20"/>
           <w:lang w:val="de-DE"/>
@@ -198,24 +188,79 @@
           <w:szCs w:val="20"/>
           <w:lang w:val="de-DE"/>
         </w:rPr>
-        <w:t>1. Humboldt-Universität zu Berlin</w:t>
-      </w:r>
+        <w:t xml:space="preserve">1. </w:t>
+      </w:r>
+      <w:del w:id="5" w:author="Carrie Schroeder" w:date="2015-03-19T14:13:00Z">
+        <w:r>
+          <w:rPr>
+            <w:sz w:val="20"/>
+            <w:szCs w:val="20"/>
+            <w:lang w:val="de-DE"/>
+          </w:rPr>
+          <w:delText>Humboldt-Universität zu Berlin</w:delText>
+        </w:r>
+      </w:del>
     </w:p>
     <w:p>
       <w:pPr>
         <w:pStyle w:val="Paragraph"/>
         <w:rPr>
+          <w:ins w:id="6" w:author="Carrie Schroeder" w:date="2015-03-19T14:13:00Z"/>
           <w:sz w:val="20"/>
           <w:szCs w:val="20"/>
-        </w:rPr>
-      </w:pPr>
-      <w:r>
+          <w:lang w:val="de-DE"/>
+        </w:rPr>
+        <w:pPrChange w:id="7" w:author="Carrie Schroeder" w:date="2015-03-19T14:13:00Z">
+          <w:pPr>
+            <w:pStyle w:val="Paragraph"/>
+          </w:pPr>
+        </w:pPrChange>
+      </w:pPr>
+      <w:del w:id="8" w:author="Carrie Schroeder" w:date="2015-03-19T14:13:00Z">
+        <w:r>
+          <w:rPr>
+            <w:sz w:val="20"/>
+            <w:szCs w:val="20"/>
+          </w:rPr>
+          <w:delText>2. University of the Pacific</w:delText>
+        </w:r>
+      </w:del>
+      <w:ins w:id="9" w:author="Carrie Schroeder" w:date="2015-03-19T14:13:00Z">
+        <w:r>
+          <w:rPr>
+            <w:sz w:val="20"/>
+            <w:szCs w:val="20"/>
+            <w:lang w:val="de-DE"/>
+          </w:rPr>
+          <w:t>University of the Pacific</w:t>
+        </w:r>
+      </w:ins>
+    </w:p>
+    <w:p>
+      <w:pPr>
+        <w:pStyle w:val="Paragraph"/>
         <w:rPr>
           <w:sz w:val="20"/>
           <w:szCs w:val="20"/>
         </w:rPr>
-        <w:t>2. University of the Pacific</w:t>
-      </w:r>
+        <w:pPrChange w:id="10" w:author="Carrie Schroeder" w:date="2015-03-19T14:13:00Z">
+          <w:pPr>
+            <w:pStyle w:val="Paragraph"/>
+          </w:pPr>
+        </w:pPrChange>
+      </w:pPr>
+      <w:ins w:id="11" w:author="Carrie Schroeder" w:date="2015-03-19T14:13:00Z">
+        <w:r>
+          <w:rPr>
+            <w:sz w:val="20"/>
+            <w:szCs w:val="20"/>
+            <w:lang w:val="de-DE"/>
+          </w:rPr>
+          <w:t>2. Georgetown University</w:t>
+        </w:r>
+      </w:ins>
+      <w:bookmarkStart w:id="12" w:name="_GoBack"/>
+      <w:bookmarkEnd w:id="12"/>
     </w:p>
     <w:p>
       <w:pPr>
@@ -286,15 +331,7 @@
         <w:t xml:space="preserve">also utilizes </w:t>
       </w:r>
       <w:r>
-        <w:t>XML (</w:t>
-      </w:r>
-      <w:proofErr w:type="spellStart"/>
-      <w:r>
-        <w:t>eXtensible</w:t>
-      </w:r>
-      <w:proofErr w:type="spellEnd"/>
-      <w:r>
-        <w:t xml:space="preserve"> Markup Language) </w:t>
+        <w:t xml:space="preserve">XML (eXtensible Markup Language) </w:t>
       </w:r>
       <w:r>
         <w:t>-</w:t>
@@ -302,13 +339,8 @@
       <w:r>
         <w:t xml:space="preserve">like </w:t>
       </w:r>
-      <w:proofErr w:type="spellStart"/>
-      <w:r>
-        <w:t>tagsets</w:t>
-      </w:r>
-      <w:proofErr w:type="spellEnd"/>
-      <w:r>
-        <w:t xml:space="preserve">, including </w:t>
+      <w:r>
+        <w:t xml:space="preserve">tagsets, including </w:t>
       </w:r>
       <w:r>
         <w:t xml:space="preserve">some of the TEI </w:t>
@@ -339,29 +371,13 @@
         <w:t>.</w:t>
       </w:r>
       <w:r>
-        <w:t xml:space="preserve">  Wherever possible, the </w:t>
-      </w:r>
-      <w:proofErr w:type="spellStart"/>
-      <w:r>
-        <w:t>EpiDoc</w:t>
-      </w:r>
-      <w:proofErr w:type="spellEnd"/>
-      <w:r>
-        <w:t xml:space="preserve"> subset of TEI XML is utilized</w:t>
+        <w:t xml:space="preserve">  Wherever possible, the EpiDoc subset of TEI XML is utilized</w:t>
       </w:r>
       <w:r>
         <w:t xml:space="preserve"> for element nomenclature</w:t>
       </w:r>
       <w:r>
-        <w:t xml:space="preserve">.  </w:t>
-      </w:r>
-      <w:proofErr w:type="spellStart"/>
-      <w:r>
-        <w:t>EpiDoc</w:t>
-      </w:r>
-      <w:proofErr w:type="spellEnd"/>
-      <w:r>
-        <w:t xml:space="preserve"> TEI </w:t>
+        <w:t xml:space="preserve">.  EpiDoc TEI </w:t>
       </w:r>
       <w:r>
         <w:t>conventions</w:t>
@@ -394,45 +410,13 @@
         <w:t>SCRIPTORIUM</w:t>
       </w:r>
       <w:r>
-        <w:t xml:space="preserve"> utilizes no milestone XML tags (e.g., &lt;</w:t>
-      </w:r>
-      <w:proofErr w:type="spellStart"/>
-      <w:r>
-        <w:t>cb</w:t>
-      </w:r>
-      <w:proofErr w:type="spellEnd"/>
-      <w:r>
-        <w:t>/&gt;). Instead, all tags</w:t>
+        <w:t xml:space="preserve"> utilizes no milestone XML tags (e.g., &lt;cb/&gt;). Instead, all tags</w:t>
       </w:r>
       <w:r>
         <w:t xml:space="preserve"> are </w:t>
       </w:r>
       <w:r>
-        <w:t>span annotations (e.g., &lt;</w:t>
-      </w:r>
-      <w:proofErr w:type="spellStart"/>
-      <w:r>
-        <w:t>cb</w:t>
-      </w:r>
-      <w:proofErr w:type="spellEnd"/>
-      <w:r>
-        <w:t>&gt;This is a column of Coptic text</w:t>
-      </w:r>
-      <w:proofErr w:type="gramStart"/>
-      <w:r>
-        <w:t>.&lt;</w:t>
-      </w:r>
-      <w:proofErr w:type="gramEnd"/>
-      <w:r>
-        <w:t>/</w:t>
-      </w:r>
-      <w:proofErr w:type="spellStart"/>
-      <w:r>
-        <w:t>cb</w:t>
-      </w:r>
-      <w:proofErr w:type="spellEnd"/>
-      <w:r>
-        <w:t>&gt;)</w:t>
+        <w:t>span annotations (e.g., &lt;cb&gt;This is a column of Coptic text.&lt;/cb&gt;)</w:t>
       </w:r>
       <w:r>
         <w:t>.</w:t>
@@ -440,15 +424,7 @@
     </w:p>
     <w:p>
       <w:r>
-        <w:t xml:space="preserve">We recommend using an XML editor such as Oxygen to ensure the encoding is </w:t>
-      </w:r>
-      <w:proofErr w:type="gramStart"/>
-      <w:r>
-        <w:t>well-formed</w:t>
-      </w:r>
-      <w:proofErr w:type="gramEnd"/>
-      <w:r>
-        <w:t xml:space="preserve"> and well-structured.</w:t>
+        <w:t>We recommend using an XML editor such as Oxygen to ensure the encoding is well-formed and well-structured.</w:t>
       </w:r>
     </w:p>
     <w:p>
@@ -483,15 +459,7 @@
         <w:t xml:space="preserve">processed </w:t>
       </w:r>
       <w:r>
-        <w:t xml:space="preserve">by various digital tools and software, such as a </w:t>
-      </w:r>
-      <w:proofErr w:type="spellStart"/>
-      <w:r>
-        <w:t>tokenizer</w:t>
-      </w:r>
-      <w:proofErr w:type="spellEnd"/>
-      <w:r>
-        <w:t>, a part-of-speech tagger, or the</w:t>
+        <w:t>by various digital tools and software, such as a tokenizer, a part-of-speech tagger, or the</w:t>
       </w:r>
       <w:r>
         <w:t xml:space="preserve"> ANNIS database infrastructure</w:t>
@@ -573,15 +541,7 @@
         <w:t>.</w:t>
       </w:r>
       <w:r>
-        <w:t xml:space="preserve"> Valid </w:t>
-      </w:r>
-      <w:proofErr w:type="spellStart"/>
-      <w:r>
-        <w:t>EpiDoc</w:t>
-      </w:r>
-      <w:proofErr w:type="spellEnd"/>
-      <w:r>
-        <w:t xml:space="preserve"> TEI XML versions of the documents are also provided from this site.</w:t>
+        <w:t xml:space="preserve"> Valid EpiDoc TEI XML versions of the documents are also provided from this site.</w:t>
       </w:r>
     </w:p>
     <w:p>
@@ -598,15 +558,7 @@
     <w:p>
       <w:r>
         <w:lastRenderedPageBreak/>
-        <w:t xml:space="preserve">Texts are encoded using the UTF-8 (Unicode) Coptic language character set.  The freely available </w:t>
-      </w:r>
-      <w:proofErr w:type="spellStart"/>
-      <w:r>
-        <w:t>Antinoou</w:t>
-      </w:r>
-      <w:proofErr w:type="spellEnd"/>
-      <w:r>
-        <w:t xml:space="preserve"> font </w:t>
+        <w:t xml:space="preserve">Texts are encoded using the UTF-8 (Unicode) Coptic language character set.  The freely available Antinoou font </w:t>
       </w:r>
       <w:r>
         <w:t xml:space="preserve">and Coptic-English keyboard </w:t>
@@ -621,16 +573,11 @@
         <w:t xml:space="preserve"> in cooperation with the International Association of Coptic Studies is </w:t>
       </w:r>
       <w:r>
-        <w:t xml:space="preserve">the </w:t>
-      </w:r>
-      <w:proofErr w:type="gramStart"/>
-      <w:r>
-        <w:t xml:space="preserve">standard </w:t>
+        <w:t xml:space="preserve">the standard </w:t>
       </w:r>
       <w:r>
         <w:t xml:space="preserve"> </w:t>
       </w:r>
-      <w:proofErr w:type="gramEnd"/>
       <w:r>
         <w:fldChar w:fldCharType="begin"/>
       </w:r>
@@ -790,15 +737,7 @@
         <w:t>2</w:t>
       </w:r>
       <w:r>
-        <w:t xml:space="preserve">.3 Accentuation and </w:t>
-      </w:r>
-      <w:proofErr w:type="spellStart"/>
-      <w:r>
-        <w:t>Supralinear</w:t>
-      </w:r>
-      <w:proofErr w:type="spellEnd"/>
-      <w:r>
-        <w:t xml:space="preserve"> Strokes</w:t>
+        <w:t>.3 Accentuation and Supralinear Strokes</w:t>
       </w:r>
     </w:p>
     <w:p>
@@ -815,21 +754,7 @@
         <w:rPr>
           <w:rFonts w:cs="Times"/>
         </w:rPr>
-        <w:t xml:space="preserve">Accentuation and </w:t>
-      </w:r>
-      <w:proofErr w:type="spellStart"/>
-      <w:r>
-        <w:rPr>
-          <w:rFonts w:cs="Times"/>
-        </w:rPr>
-        <w:t>supralinear</w:t>
-      </w:r>
-      <w:proofErr w:type="spellEnd"/>
-      <w:r>
-        <w:rPr>
-          <w:rFonts w:cs="Times"/>
-        </w:rPr>
-        <w:t xml:space="preserve"> strokes follow the orthography of the manuscript.  Some manuscripts have binding strokes between letters (e.g. </w:t>
+        <w:t xml:space="preserve">Accentuation and supralinear strokes follow the orthography of the manuscript.  Some manuscripts have binding strokes between letters (e.g. </w:t>
       </w:r>
       <w:r>
         <w:rPr>
@@ -876,49 +801,7 @@
         <w:rPr>
           <w:rFonts w:ascii="Antinoou" w:hAnsi="Antinoou" w:cs="Antinoou"/>
         </w:rPr>
-        <w:t xml:space="preserve">Notes on encoding individual specific accents, strokes, </w:t>
-      </w:r>
-      <w:proofErr w:type="spellStart"/>
-      <w:r>
-        <w:rPr>
-          <w:rFonts w:ascii="Antinoou" w:hAnsi="Antinoou" w:cs="Antinoou"/>
-        </w:rPr>
-        <w:t>etc</w:t>
-      </w:r>
-      <w:proofErr w:type="spellEnd"/>
-      <w:r>
-        <w:rPr>
-          <w:rFonts w:ascii="Antinoou" w:hAnsi="Antinoou" w:cs="Antinoou"/>
-        </w:rPr>
-        <w:t xml:space="preserve">, using the Coptic-English keyboard for </w:t>
-      </w:r>
-      <w:proofErr w:type="spellStart"/>
-      <w:r>
-        <w:rPr>
-          <w:rFonts w:ascii="Antinoou" w:hAnsi="Antinoou" w:cs="Antinoou"/>
-        </w:rPr>
-        <w:t>Antinoou</w:t>
-      </w:r>
-      <w:proofErr w:type="spellEnd"/>
-      <w:r>
-        <w:rPr>
-          <w:rFonts w:ascii="Antinoou" w:hAnsi="Antinoou" w:cs="Antinoou"/>
-        </w:rPr>
-        <w:t xml:space="preserve"> (for </w:t>
-      </w:r>
-      <w:proofErr w:type="spellStart"/>
-      <w:r>
-        <w:rPr>
-          <w:rFonts w:ascii="Antinoou" w:hAnsi="Antinoou" w:cs="Antinoou"/>
-        </w:rPr>
-        <w:t>MacIntosh</w:t>
-      </w:r>
-      <w:proofErr w:type="spellEnd"/>
-      <w:r>
-        <w:rPr>
-          <w:rFonts w:ascii="Antinoou" w:hAnsi="Antinoou" w:cs="Antinoou"/>
-        </w:rPr>
-        <w:t>):</w:t>
+        <w:t>Notes on encoding individual specific accents, strokes, etc, using the Coptic-English keyboard for Antinoou (for MacIntosh):</w:t>
       </w:r>
     </w:p>
     <w:p>
@@ -936,21 +819,7 @@
         <w:rPr>
           <w:rFonts w:ascii="Antinoou" w:hAnsi="Antinoou" w:cs="Antinoou"/>
         </w:rPr>
-        <w:t xml:space="preserve">̄ (as in ⲙ̄) the </w:t>
-      </w:r>
-      <w:proofErr w:type="spellStart"/>
-      <w:r>
-        <w:rPr>
-          <w:rFonts w:ascii="Antinoou" w:hAnsi="Antinoou" w:cs="Antinoou"/>
-        </w:rPr>
-        <w:t>supralinear</w:t>
-      </w:r>
-      <w:proofErr w:type="spellEnd"/>
-      <w:r>
-        <w:rPr>
-          <w:rFonts w:ascii="Antinoou" w:hAnsi="Antinoou" w:cs="Antinoou"/>
-        </w:rPr>
-        <w:t xml:space="preserve"> stroke above only one letter: type the letter followed by Unicode U+0304 (; on keyboard)</w:t>
+        <w:t>̄ (as in ⲙ̄) the supralinear stroke above only one letter: type the letter followed by Unicode U+0304 (; on keyboard)</w:t>
       </w:r>
     </w:p>
     <w:p>
@@ -1004,21 +873,7 @@
         <w:rPr>
           <w:rFonts w:ascii="Antinoou" w:hAnsi="Antinoou" w:cs="Antinoou"/>
         </w:rPr>
-        <w:t xml:space="preserve">) the binding stroke between two letters: type first letter then U+FE24 (&lt; in the Coptic-English keyboard) then second letter then  U+FE25 (&gt; in the Coptic-English keyboard), i.e. </w:t>
-      </w:r>
-      <w:proofErr w:type="gramStart"/>
-      <w:r>
-        <w:rPr>
-          <w:rFonts w:ascii="Antinoou" w:hAnsi="Antinoou" w:cs="Antinoou"/>
-        </w:rPr>
-        <w:t>m</w:t>
-      </w:r>
-      <w:proofErr w:type="gramEnd"/>
-      <w:r>
-        <w:rPr>
-          <w:rFonts w:ascii="Antinoou" w:hAnsi="Antinoou" w:cs="Antinoou"/>
-        </w:rPr>
-        <w:t>&lt;n&gt; on a Mac using the Coptic-English keyboard</w:t>
+        <w:t>) the binding stroke between two letters: type first letter then U+FE24 (&lt; in the Coptic-English keyboard) then second letter then  U+FE25 (&gt; in the Coptic-English keyboard), i.e. m&lt;n&gt; on a Mac using the Coptic-English keyboard</w:t>
       </w:r>
     </w:p>
     <w:p>
@@ -1102,49 +957,7 @@
         <w:rPr>
           <w:rFonts w:ascii="Antinoou" w:hAnsi="Antinoou" w:cs="Antinoou"/>
         </w:rPr>
-        <w:t xml:space="preserve">) binding stroke over three letters: type the first letter then U+FE24 (&lt; on a Mac using the Coptic-English keyboard) then second letter then U+FE26 (: [i.e. </w:t>
-      </w:r>
-      <w:proofErr w:type="gramStart"/>
-      <w:r>
-        <w:rPr>
-          <w:rFonts w:ascii="Antinoou" w:hAnsi="Antinoou" w:cs="Antinoou"/>
-        </w:rPr>
-        <w:t>shift</w:t>
-      </w:r>
-      <w:proofErr w:type="gramEnd"/>
-      <w:r>
-        <w:rPr>
-          <w:rFonts w:ascii="Antinoou" w:hAnsi="Antinoou" w:cs="Antinoou"/>
-        </w:rPr>
-        <w:t xml:space="preserve">+;] on a Mac using the Coptic-English keyboard) then third letter then U+FE25 (&gt; on a </w:t>
-      </w:r>
-      <w:proofErr w:type="spellStart"/>
-      <w:r>
-        <w:rPr>
-          <w:rFonts w:ascii="Antinoou" w:hAnsi="Antinoou" w:cs="Antinoou"/>
-        </w:rPr>
-        <w:t>Mmac</w:t>
-      </w:r>
-      <w:proofErr w:type="spellEnd"/>
-      <w:r>
-        <w:rPr>
-          <w:rFonts w:ascii="Antinoou" w:hAnsi="Antinoou" w:cs="Antinoou"/>
-        </w:rPr>
-        <w:t xml:space="preserve"> using the Coptic-English keyboard), i.e. m&lt;</w:t>
-      </w:r>
-      <w:proofErr w:type="spellStart"/>
-      <w:r>
-        <w:rPr>
-          <w:rFonts w:ascii="Antinoou" w:hAnsi="Antinoou" w:cs="Antinoou"/>
-        </w:rPr>
-        <w:t>n:t</w:t>
-      </w:r>
-      <w:proofErr w:type="spellEnd"/>
-      <w:r>
-        <w:rPr>
-          <w:rFonts w:ascii="Antinoou" w:hAnsi="Antinoou" w:cs="Antinoou"/>
-        </w:rPr>
-        <w:t>&gt;)</w:t>
+        <w:t>) binding stroke over three letters: type the first letter then U+FE24 (&lt; on a Mac using the Coptic-English keyboard) then second letter then U+FE26 (: [i.e. shift+;] on a Mac using the Coptic-English keyboard) then third letter then U+FE25 (&gt; on a Mmac using the Coptic-English keyboard), i.e. m&lt;n:t&gt;)</w:t>
       </w:r>
     </w:p>
     <w:p>
@@ -1162,56 +975,14 @@
         <w:rPr>
           <w:rFonts w:ascii="Antinoou" w:hAnsi="Antinoou" w:cs="Antinoou"/>
         </w:rPr>
-        <w:t xml:space="preserve">᷍  (as in ⲟ᷍ⲩ) circumflex combining two letters: U+1DCD (keystroke </w:t>
-      </w:r>
-      <w:proofErr w:type="spellStart"/>
+        <w:t xml:space="preserve">᷍  (as in ⲟ᷍ⲩ) circumflex combining two letters: U+1DCD (keystroke shift+option+/ </w:t>
+      </w:r>
       <w:r>
         <w:rPr>
           <w:rFonts w:ascii="Antinoou" w:hAnsi="Antinoou" w:cs="Antinoou"/>
         </w:rPr>
-        <w:t>shift+option</w:t>
-      </w:r>
-      <w:proofErr w:type="spellEnd"/>
-      <w:r>
-        <w:rPr>
-          <w:rFonts w:ascii="Antinoou" w:hAnsi="Antinoou" w:cs="Antinoou"/>
-        </w:rPr>
-        <w:t xml:space="preserve">+/ </w:t>
-      </w:r>
-      <w:r>
-        <w:rPr>
-          <w:rFonts w:ascii="Antinoou" w:hAnsi="Antinoou" w:cs="Antinoou"/>
-        </w:rPr>
         <w:lastRenderedPageBreak/>
-        <w:t xml:space="preserve">on a Mac using the Coptic-English keyboard) typed between the letters, so </w:t>
-      </w:r>
-      <w:proofErr w:type="spellStart"/>
-      <w:r>
-        <w:rPr>
-          <w:rFonts w:ascii="Antinoou" w:hAnsi="Antinoou" w:cs="Antinoou"/>
-        </w:rPr>
-        <w:t>o¿u</w:t>
-      </w:r>
-      <w:proofErr w:type="spellEnd"/>
-      <w:r>
-        <w:rPr>
-          <w:rFonts w:ascii="Antinoou" w:hAnsi="Antinoou" w:cs="Antinoou"/>
-        </w:rPr>
-        <w:t xml:space="preserve"> (o then </w:t>
-      </w:r>
-      <w:proofErr w:type="spellStart"/>
-      <w:r>
-        <w:rPr>
-          <w:rFonts w:ascii="Antinoou" w:hAnsi="Antinoou" w:cs="Antinoou"/>
-        </w:rPr>
-        <w:t>shift+option</w:t>
-      </w:r>
-      <w:proofErr w:type="spellEnd"/>
-      <w:r>
-        <w:rPr>
-          <w:rFonts w:ascii="Antinoou" w:hAnsi="Antinoou" w:cs="Antinoou"/>
-        </w:rPr>
-        <w:t>+/ then u)</w:t>
+        <w:t>on a Mac using the Coptic-English keyboard) typed between the letters, so o¿u (o then shift+option+/ then u)</w:t>
       </w:r>
     </w:p>
     <w:p>
@@ -1229,35 +1000,7 @@
         <w:rPr>
           <w:rFonts w:ascii="Antinoou" w:hAnsi="Antinoou" w:cs="Antinoou"/>
         </w:rPr>
-        <w:t xml:space="preserve">For squiggly curved or jagged strokes over etas, use a regular circumflex rather than a dot or line or </w:t>
-      </w:r>
-      <w:proofErr w:type="spellStart"/>
-      <w:r>
-        <w:rPr>
-          <w:rFonts w:ascii="Antinoou" w:hAnsi="Antinoou" w:cs="Antinoou"/>
-        </w:rPr>
-        <w:t>trema</w:t>
-      </w:r>
-      <w:proofErr w:type="spellEnd"/>
-      <w:r>
-        <w:rPr>
-          <w:rFonts w:ascii="Antinoou" w:hAnsi="Antinoou" w:cs="Antinoou"/>
-        </w:rPr>
-        <w:t xml:space="preserve"> </w:t>
-      </w:r>
-      <w:proofErr w:type="gramStart"/>
-      <w:r>
-        <w:rPr>
-          <w:rFonts w:ascii="Antinoou" w:hAnsi="Antinoou" w:cs="Antinoou"/>
-        </w:rPr>
-        <w:t>( ̂</w:t>
-      </w:r>
-      <w:proofErr w:type="gramEnd"/>
-      <w:r>
-        <w:rPr>
-          <w:rFonts w:ascii="Antinoou" w:hAnsi="Antinoou" w:cs="Antinoou"/>
-        </w:rPr>
-        <w:t>): type the letter followed by U+0302 (option+3 on the keyboard)</w:t>
+        <w:t>For squiggly curved or jagged strokes over etas, use a regular circumflex rather than a dot or line or trema ( ̂): type the letter followed by U+0302 (option+3 on the keyboard)</w:t>
       </w:r>
     </w:p>
     <w:p>
@@ -1271,19 +1014,11 @@
           <w:rFonts w:ascii="Antinoou" w:hAnsi="Antinoou" w:cs="Antinoou"/>
         </w:rPr>
       </w:pPr>
-      <w:proofErr w:type="spellStart"/>
       <w:r>
         <w:rPr>
           <w:rFonts w:ascii="Antinoou" w:hAnsi="Antinoou" w:cs="Antinoou"/>
         </w:rPr>
-        <w:t>Tremas</w:t>
-      </w:r>
-      <w:proofErr w:type="spellEnd"/>
-      <w:r>
-        <w:rPr>
-          <w:rFonts w:ascii="Antinoou" w:hAnsi="Antinoou" w:cs="Antinoou"/>
-        </w:rPr>
-        <w:t xml:space="preserve"> (ⲓ̈, ⲏ̈): type the letter followed by U+0308 (option+7 on the keyboard)</w:t>
+        <w:t>Tremas (ⲓ̈, ⲏ̈): type the letter followed by U+0308 (option+7 on the keyboard)</w:t>
       </w:r>
     </w:p>
     <w:p>
@@ -1354,31 +1089,7 @@
         <w:t>All column breaks in the transcription should follow the column divisions in the manuscript.</w:t>
       </w:r>
       <w:r>
-        <w:t xml:space="preserve">  Columns are wrapped in span annotations using the &lt;</w:t>
-      </w:r>
-      <w:proofErr w:type="spellStart"/>
-      <w:r>
-        <w:t>cb</w:t>
-      </w:r>
-      <w:proofErr w:type="spellEnd"/>
-      <w:r>
-        <w:t>&gt;&lt;/</w:t>
-      </w:r>
-      <w:proofErr w:type="spellStart"/>
-      <w:r>
-        <w:t>cb</w:t>
-      </w:r>
-      <w:proofErr w:type="spellEnd"/>
-      <w:r>
-        <w:t xml:space="preserve">&gt; </w:t>
-      </w:r>
-      <w:proofErr w:type="spellStart"/>
-      <w:r>
-        <w:t>tagset</w:t>
-      </w:r>
-      <w:proofErr w:type="spellEnd"/>
-      <w:r>
-        <w:t>.</w:t>
+        <w:t xml:space="preserve">  Columns are wrapped in span annotations using the &lt;cb&gt;&lt;/cb&gt; tagset.</w:t>
       </w:r>
     </w:p>
     <w:p>
@@ -1526,69 +1237,15 @@
                 <w:szCs w:val="20"/>
                 <w:lang w:val="it-IT"/>
               </w:rPr>
-              <w:t xml:space="preserve">MONB.YA 520; </w:t>
-            </w:r>
-            <w:proofErr w:type="spellStart"/>
+              <w:t xml:space="preserve">MONB.YA 520; Coptic Manuscript IB </w:t>
+            </w:r>
             <w:r>
               <w:rPr>
                 <w:sz w:val="20"/>
                 <w:szCs w:val="20"/>
                 <w:lang w:val="it-IT"/>
               </w:rPr>
-              <w:t>Coptic</w:t>
-            </w:r>
-            <w:proofErr w:type="spellEnd"/>
-            <w:r>
-              <w:rPr>
-                <w:sz w:val="20"/>
-                <w:szCs w:val="20"/>
-                <w:lang w:val="it-IT"/>
-              </w:rPr>
-              <w:t xml:space="preserve"> </w:t>
-            </w:r>
-            <w:proofErr w:type="spellStart"/>
-            <w:r>
-              <w:rPr>
-                <w:sz w:val="20"/>
-                <w:szCs w:val="20"/>
-                <w:lang w:val="it-IT"/>
-              </w:rPr>
-              <w:t>Manuscript</w:t>
-            </w:r>
-            <w:proofErr w:type="spellEnd"/>
-            <w:r>
-              <w:rPr>
-                <w:sz w:val="20"/>
-                <w:szCs w:val="20"/>
-                <w:lang w:val="it-IT"/>
-              </w:rPr>
-              <w:t xml:space="preserve"> IB </w:t>
-            </w:r>
-            <w:r>
-              <w:rPr>
-                <w:sz w:val="20"/>
-                <w:szCs w:val="20"/>
-                <w:lang w:val="it-IT"/>
-              </w:rPr>
-              <w:t xml:space="preserve">2 f. 27v, </w:t>
-            </w:r>
-            <w:proofErr w:type="spellStart"/>
-            <w:r>
-              <w:rPr>
-                <w:sz w:val="20"/>
-                <w:szCs w:val="20"/>
-                <w:lang w:val="it-IT"/>
-              </w:rPr>
-              <w:t>Naples</w:t>
-            </w:r>
-            <w:proofErr w:type="spellEnd"/>
-            <w:r>
-              <w:rPr>
-                <w:sz w:val="20"/>
-                <w:szCs w:val="20"/>
-                <w:lang w:val="it-IT"/>
-              </w:rPr>
-              <w:t>, Biblioteca Vittorio Emanuele III</w:t>
+              <w:t>2 f. 27v, Naples, Biblioteca Vittorio Emanuele III</w:t>
             </w:r>
           </w:p>
         </w:tc>
@@ -1750,61 +1407,7 @@
                 <w:szCs w:val="20"/>
                 <w:lang w:val="it-IT"/>
               </w:rPr>
-              <w:t xml:space="preserve"> MONB.YA 520; </w:t>
-            </w:r>
-            <w:proofErr w:type="spellStart"/>
-            <w:r>
-              <w:rPr>
-                <w:sz w:val="20"/>
-                <w:szCs w:val="20"/>
-                <w:lang w:val="it-IT"/>
-              </w:rPr>
-              <w:t>Coptic</w:t>
-            </w:r>
-            <w:proofErr w:type="spellEnd"/>
-            <w:r>
-              <w:rPr>
-                <w:sz w:val="20"/>
-                <w:szCs w:val="20"/>
-                <w:lang w:val="it-IT"/>
-              </w:rPr>
-              <w:t xml:space="preserve"> </w:t>
-            </w:r>
-            <w:proofErr w:type="spellStart"/>
-            <w:r>
-              <w:rPr>
-                <w:sz w:val="20"/>
-                <w:szCs w:val="20"/>
-                <w:lang w:val="it-IT"/>
-              </w:rPr>
-              <w:t>Manuscript</w:t>
-            </w:r>
-            <w:proofErr w:type="spellEnd"/>
-            <w:r>
-              <w:rPr>
-                <w:sz w:val="20"/>
-                <w:szCs w:val="20"/>
-                <w:lang w:val="it-IT"/>
-              </w:rPr>
-              <w:t xml:space="preserve"> IB 2 f. 27v, </w:t>
-            </w:r>
-            <w:proofErr w:type="spellStart"/>
-            <w:r>
-              <w:rPr>
-                <w:sz w:val="20"/>
-                <w:szCs w:val="20"/>
-                <w:lang w:val="it-IT"/>
-              </w:rPr>
-              <w:t>Naples</w:t>
-            </w:r>
-            <w:proofErr w:type="spellEnd"/>
-            <w:r>
-              <w:rPr>
-                <w:sz w:val="20"/>
-                <w:szCs w:val="20"/>
-                <w:lang w:val="it-IT"/>
-              </w:rPr>
-              <w:t>, Biblioteca Vittorio Emanuele III,”</w:t>
+              <w:t xml:space="preserve"> MONB.YA 520; Coptic Manuscript IB 2 f. 27v, Naples, Biblioteca Vittorio Emanuele III,”</w:t>
             </w:r>
           </w:p>
         </w:tc>
@@ -1836,173 +1439,63 @@
         <w:t xml:space="preserve">All page breaks in the transcription should follow the page divisions in the manuscript.  </w:t>
       </w:r>
       <w:r>
-        <w:t xml:space="preserve">Page numbering in the transcription reflects the page numbering in the original manuscript codex.  Codex </w:t>
-      </w:r>
-      <w:proofErr w:type="spellStart"/>
-      <w:r>
-        <w:t>sigla</w:t>
-      </w:r>
-      <w:proofErr w:type="spellEnd"/>
+        <w:t xml:space="preserve">Page numbering in the transcription reflects the page numbering in the original manuscript codex.  Codex sigla </w:t>
+      </w:r>
+      <w:r>
+        <w:t xml:space="preserve">in the example below </w:t>
+      </w:r>
+      <w:r>
+        <w:t xml:space="preserve">are two-letter codes following the White Monastery codex siglum list created by Tito Orlandi </w:t>
+      </w:r>
+      <w:r>
+        <w:fldChar w:fldCharType="begin"/>
+      </w:r>
+      <w:r>
+        <w:instrText xml:space="preserve"> ADDIN ZOTERO_ITEM CSL_CITATION {"citationID":"mrpIu9wF","properties":{"custom":"(Orlandi 2002; http://cmcl.aai.uni-hamburg.de/)","formattedCitation":"(Orlandi 2002; http://cmcl.aai.uni-hamburg.de/)","plainCitation":"(Orlandi 2002; http://cmcl.aai.uni-hamburg.de/)"},"citationItems":[{"id":242,"uris":["http://zotero.org/users/264850/items/PNQRJ79P"],"uri":["http://zotero.org/users/264850/items/PNQRJ79P"],"itemData":{"id":242,"type":"chapter","title":"The Library of the Monastery of Saint Shenute at Atripe","container-title":"Perspectives on Panopolis: an Egyptian Town from Alexander the Great to the Arab Conquest","publisher":"Brill","publisher-place":"Leiden","page":"211-231","source":"Google Books","event-place":"Leiden","ISBN":"9789004117532","shortTitle":"The Library","container-author":[{"family":"Egberts","given":"A."},{"family":"Muhs","given":"B. P."},{"family":"Vliet","given":"J. van der"}],"author":[{"family":"Orlandi","given":"Tito"}],"issued":{"date-parts":[["2002"]]}},"label":"page"},{"id":854,"uris":["http://zotero.org/users/264850/items/9583IA2P"],"uri":["http://zotero.org/users/264850/items/9583IA2P"],"itemData":{"id":854,"type":"webpage","title":"CMCL - Studies in Coptic Civilization","URL":"http://cmcl.aai.uni-hamburg.de/","accessed":{"date-parts":[["2012",9,11]]}},"label":"page"}],"schema":"https://github.com/citation-style-language/schema/raw/master/csl-citation.json"} </w:instrText>
+      </w:r>
+      <w:r>
+        <w:fldChar w:fldCharType="separate"/>
+      </w:r>
+      <w:r>
+        <w:t>(Orlandi 2002; http://cmcl.aai.uni-hamburg.de/)</w:t>
+      </w:r>
+      <w:r>
+        <w:fldChar w:fldCharType="end"/>
+      </w:r>
+      <w:r>
+        <w:t xml:space="preserve">. </w:t>
+      </w:r>
+      <w:r>
+        <w:t>Page breaks are wrapped in TEI compatible span annotations using the &lt;pb&gt;&lt;/pb&gt; tagset with the xml:id element.</w:t>
+      </w:r>
+      <w:r>
+        <w:t xml:space="preserve">  The entire page of text (including the relevant column tags) should be wrapped with these tags.</w:t>
+      </w:r>
+      <w:r>
+        <w:t xml:space="preserve">  Thus </w:t>
+      </w:r>
+      <w:r>
+        <w:t>&lt;pb xml:id="YA518"&gt;</w:t>
+      </w:r>
+      <w:r>
+        <w:t xml:space="preserve"> is the opening tag for page 518 in White Monastery codex YA (MONB.YA). </w:t>
+      </w:r>
+      <w:r>
+        <w:t xml:space="preserve"> The xml:id should not contain spaces.  (Thus, </w:t>
+      </w:r>
+      <w:r>
+        <w:t>xml:id="YA518"</w:t>
+      </w:r>
+      <w:r>
+        <w:t xml:space="preserve"> not </w:t>
+      </w:r>
+      <w:r>
+        <w:t>xml:id="YA</w:t>
+      </w:r>
       <w:r>
         <w:t xml:space="preserve"> </w:t>
       </w:r>
       <w:r>
-        <w:t xml:space="preserve">in the example below </w:t>
-      </w:r>
-      <w:r>
-        <w:t xml:space="preserve">are two-letter codes following the White Monastery codex </w:t>
-      </w:r>
-      <w:proofErr w:type="spellStart"/>
-      <w:r>
-        <w:t>siglum</w:t>
-      </w:r>
-      <w:proofErr w:type="spellEnd"/>
-      <w:r>
-        <w:t xml:space="preserve"> list created by Tito </w:t>
-      </w:r>
-      <w:proofErr w:type="spellStart"/>
-      <w:r>
-        <w:t>Orlandi</w:t>
-      </w:r>
-      <w:proofErr w:type="spellEnd"/>
-      <w:r>
-        <w:t xml:space="preserve"> </w:t>
-      </w:r>
-      <w:r>
-        <w:fldChar w:fldCharType="begin"/>
-      </w:r>
-      <w:r>
-        <w:instrText xml:space="preserve"> ADDIN ZOTERO_ITEM CSL_CITATION {"citationID":"mrpIu9wF","properties":{"custom":"(Orlandi 2002; http://cmcl.aai.uni-hamburg.de/)","formattedCitation":"(Orlandi 2002; http://cmcl.aai.uni-hamburg.de/)","plainCitation":"(Orlandi 2002; http://cmcl.aai.uni-hamburg.de/)"},"citationItems":[{"id":242,"uris":["http://zotero.org/users/264850/items/PNQRJ79P"],"uri":["http://zotero.org/users/264850/items/PNQRJ79P"],"itemData":{"id":242,"type":"chapter","title":"The Library of the Monastery of Saint Shenute at Atripe","container-title":"Perspectives on Panopolis: an Egyptian Town from Alexander the Great to the Arab Conquest","publisher":"Brill","publisher-place":"Leiden","page":"211-231","source":"Google Books","event-place":"Leiden","ISBN":"9789004117532","shortTitle":"The Library","container-author":[{"family":"Egberts","given":"A."},{"family":"Muhs","given":"B. P."},{"family":"Vliet","given":"J. van der"}],"author":[{"family":"Orlandi","given":"Tito"}],"issued":{"date-parts":[["2002"]]}},"label":"page"},{"id":854,"uris":["http://zotero.org/users/264850/items/9583IA2P"],"uri":["http://zotero.org/users/264850/items/9583IA2P"],"itemData":{"id":854,"type":"webpage","title":"CMCL - Studies in Coptic Civilization","URL":"http://cmcl.aai.uni-hamburg.de/","accessed":{"date-parts":[["2012",9,11]]}},"label":"page"}],"schema":"https://github.com/citation-style-language/schema/raw/master/csl-citation.json"} </w:instrText>
-      </w:r>
-      <w:r>
-        <w:fldChar w:fldCharType="separate"/>
-      </w:r>
-      <w:r>
-        <w:t>(Orlandi 2002; http://cmcl.aai.uni-hamburg.de/)</w:t>
-      </w:r>
-      <w:r>
-        <w:fldChar w:fldCharType="end"/>
-      </w:r>
-      <w:r>
-        <w:t xml:space="preserve">. </w:t>
-      </w:r>
-      <w:r>
-        <w:t>Page breaks are wrapped in TEI compatible span annotations using the &lt;</w:t>
-      </w:r>
-      <w:proofErr w:type="spellStart"/>
-      <w:r>
-        <w:t>pb</w:t>
-      </w:r>
-      <w:proofErr w:type="spellEnd"/>
-      <w:r>
-        <w:t>&gt;&lt;/</w:t>
-      </w:r>
-      <w:proofErr w:type="spellStart"/>
-      <w:r>
-        <w:t>pb</w:t>
-      </w:r>
-      <w:proofErr w:type="spellEnd"/>
-      <w:r>
-        <w:t xml:space="preserve">&gt; </w:t>
-      </w:r>
-      <w:proofErr w:type="spellStart"/>
-      <w:r>
-        <w:t>tagset</w:t>
-      </w:r>
-      <w:proofErr w:type="spellEnd"/>
-      <w:r>
-        <w:t xml:space="preserve"> with the </w:t>
-      </w:r>
-      <w:proofErr w:type="spellStart"/>
-      <w:r>
-        <w:t>xml</w:t>
-      </w:r>
-      <w:proofErr w:type="gramStart"/>
-      <w:r>
-        <w:t>:id</w:t>
-      </w:r>
-      <w:proofErr w:type="spellEnd"/>
-      <w:proofErr w:type="gramEnd"/>
-      <w:r>
-        <w:t xml:space="preserve"> element.</w:t>
-      </w:r>
-      <w:r>
-        <w:t xml:space="preserve">  The entire page of text (including the relevant column tags) should be wrapped with these tags.</w:t>
-      </w:r>
-      <w:r>
-        <w:t xml:space="preserve">  Thus </w:t>
-      </w:r>
-      <w:r>
-        <w:t>&lt;</w:t>
-      </w:r>
-      <w:proofErr w:type="spellStart"/>
-      <w:r>
-        <w:t>pb</w:t>
-      </w:r>
-      <w:proofErr w:type="spellEnd"/>
-      <w:r>
-        <w:t xml:space="preserve"> </w:t>
-      </w:r>
-      <w:proofErr w:type="spellStart"/>
-      <w:r>
-        <w:t>xml</w:t>
-      </w:r>
-      <w:proofErr w:type="gramStart"/>
-      <w:r>
-        <w:t>:id</w:t>
-      </w:r>
-      <w:proofErr w:type="spellEnd"/>
-      <w:proofErr w:type="gramEnd"/>
-      <w:r>
-        <w:t>="YA518"&gt;</w:t>
-      </w:r>
-      <w:r>
-        <w:t xml:space="preserve"> is the opening tag for page 518 in White Monastery codex YA (MONB.YA). </w:t>
-      </w:r>
-      <w:r>
-        <w:t xml:space="preserve"> The </w:t>
-      </w:r>
-      <w:proofErr w:type="spellStart"/>
-      <w:r>
-        <w:t>xml</w:t>
-      </w:r>
-      <w:proofErr w:type="gramStart"/>
-      <w:r>
-        <w:t>:id</w:t>
-      </w:r>
-      <w:proofErr w:type="spellEnd"/>
-      <w:proofErr w:type="gramEnd"/>
-      <w:r>
-        <w:t xml:space="preserve"> should not contain spaces.  (Thus, </w:t>
-      </w:r>
-      <w:proofErr w:type="spellStart"/>
-      <w:r>
-        <w:t>xml</w:t>
-      </w:r>
-      <w:proofErr w:type="gramStart"/>
-      <w:r>
-        <w:t>:id</w:t>
-      </w:r>
-      <w:proofErr w:type="spellEnd"/>
-      <w:proofErr w:type="gramEnd"/>
-      <w:r>
-        <w:t>="YA518"</w:t>
-      </w:r>
-      <w:r>
-        <w:t xml:space="preserve"> not </w:t>
-      </w:r>
-      <w:proofErr w:type="spellStart"/>
-      <w:r>
-        <w:t>xml:id</w:t>
-      </w:r>
-      <w:proofErr w:type="spellEnd"/>
-      <w:r>
-        <w:t>="YA</w:t>
-      </w:r>
-      <w:r>
-        <w:t xml:space="preserve"> </w:t>
-      </w:r>
-      <w:r>
         <w:t>518"&gt;</w:t>
       </w:r>
       <w:r>
@@ -2025,21 +1518,7 @@
         <w:rPr>
           <w:i/>
         </w:rPr>
-        <w:t xml:space="preserve">. (Note:  the </w:t>
-      </w:r>
-      <w:proofErr w:type="gramStart"/>
-      <w:r>
-        <w:rPr>
-          <w:i/>
-        </w:rPr>
-        <w:t>opening tag</w:t>
-      </w:r>
-      <w:proofErr w:type="gramEnd"/>
-      <w:r>
-        <w:rPr>
-          <w:i/>
-        </w:rPr>
-        <w:t xml:space="preserve"> for the first page and closing tag for the second page are not </w:t>
+        <w:t xml:space="preserve">. (Note:  the opening tag for the first page and closing tag for the second page are not </w:t>
       </w:r>
       <w:r>
         <w:rPr>
@@ -2312,13 +1791,8 @@
         <w:t xml:space="preserve">currently </w:t>
       </w:r>
       <w:r>
-        <w:t xml:space="preserve">documented in a note element.  </w:t>
-      </w:r>
-      <w:proofErr w:type="gramStart"/>
-      <w:r>
-        <w:t>(See Figure 3 above).</w:t>
-      </w:r>
-      <w:proofErr w:type="gramEnd"/>
+        <w:t>documented in a note element.  (See Figure 3 above).</w:t>
+      </w:r>
     </w:p>
     <w:p>
       <w:pPr>
@@ -2444,19 +1918,21 @@
         <w:t>morphemes strung together</w:t>
       </w:r>
       <w:r>
-        <w:t xml:space="preserve"> (generally speaking </w:t>
-      </w:r>
-      <w:proofErr w:type="spellStart"/>
-      <w:r>
-        <w:t>clitics</w:t>
-      </w:r>
-      <w:proofErr w:type="spellEnd"/>
-      <w:r>
-        <w:t>)</w:t>
+        <w:t xml:space="preserve"> (generally speaking clitics)</w:t>
       </w:r>
       <w:r>
         <w:t xml:space="preserve">.  </w:t>
       </w:r>
+      <w:ins w:id="13" w:author="Carrie Schroeder" w:date="2015-03-19T14:10:00Z">
+        <w:r>
+          <w:t>The copula</w:t>
+        </w:r>
+      </w:ins>
+      <w:ins w:id="14" w:author="Carrie Schroeder" w:date="2015-03-19T14:11:00Z">
+        <w:r>
+          <w:t xml:space="preserve">, which some might consider a clitic, remains unbound.  </w:t>
+        </w:r>
+      </w:ins>
       <w:r>
         <w:t xml:space="preserve">Coptic SCRIPTORIUM follows the practices in Bentley Layton’s grammar </w:t>
       </w:r>
@@ -2710,6 +2186,31 @@
       <w:r>
         <w:t xml:space="preserve">are provided.  </w:t>
       </w:r>
+      <w:ins w:id="15" w:author="Carrie Schroeder" w:date="2015-03-19T14:05:00Z">
+        <w:r>
+          <w:t>Sometimes a diacritical mark, such as  ̀ does appear</w:t>
+        </w:r>
+      </w:ins>
+      <w:ins w:id="16" w:author="Carrie Schroeder" w:date="2015-03-19T14:06:00Z">
+        <w:r>
+          <w:t>, but word segmentation following diacritics and punctuation does not always correspond with contemporary segmentation practices (such as Layton or Till (</w:t>
+        </w:r>
+      </w:ins>
+      <w:ins w:id="17" w:author="Carrie Schroeder" w:date="2015-03-19T14:09:00Z">
+        <w:r>
+          <w:t>1960)</w:t>
+        </w:r>
+      </w:ins>
+      <w:ins w:id="18" w:author="Carrie Schroeder" w:date="2015-03-19T14:05:00Z">
+        <w:r>
+          <w:t>. More study</w:t>
+        </w:r>
+      </w:ins>
+      <w:ins w:id="19" w:author="Carrie Schroeder" w:date="2015-03-19T14:06:00Z">
+        <w:r>
+          <w:t xml:space="preserve"> of this marking is required. </w:t>
+        </w:r>
+      </w:ins>
     </w:p>
     <w:p>
       <w:pPr>
@@ -2849,6 +2350,7 @@
         <w:rPr>
           <w:rFonts w:ascii="Antinoou" w:hAnsi="Antinoou" w:cs="Times New Roman"/>
         </w:rPr>
+        <w:lastRenderedPageBreak/>
         <w:t>ⲡⲉ_ⲛϥⲛⲁⲕⲗⲏ</w:t>
       </w:r>
       <w:r>
@@ -2956,7 +2458,6 @@
     </w:p>
     <w:p>
       <w:r>
-        <w:lastRenderedPageBreak/>
         <w:t xml:space="preserve">These underscores </w:t>
       </w:r>
       <w:r>
@@ -3041,23 +2542,7 @@
           <w:rFonts w:ascii="Antinoou" w:hAnsi="Antinoou"/>
           <w:color w:val="000000"/>
         </w:rPr>
-        <w:t>&lt;</w:t>
-      </w:r>
-      <w:proofErr w:type="gramStart"/>
-      <w:r>
-        <w:rPr>
-          <w:rFonts w:ascii="Antinoou" w:hAnsi="Antinoou"/>
-          <w:color w:val="000000"/>
-        </w:rPr>
-        <w:t>hi</w:t>
-      </w:r>
-      <w:proofErr w:type="gramEnd"/>
-      <w:r>
-        <w:rPr>
-          <w:rFonts w:ascii="Antinoou" w:hAnsi="Antinoou"/>
-          <w:color w:val="000000"/>
-        </w:rPr>
-        <w:t xml:space="preserve"> rend=</w:t>
+        <w:t>&lt;hi rend=</w:t>
       </w:r>
       <w:r>
         <w:rPr>
@@ -3377,29 +2862,7 @@
               <w:rPr>
                 <w:rFonts w:ascii="Antinoou" w:hAnsi="Antinoou"/>
               </w:rPr>
-              <w:t>(</w:t>
-            </w:r>
-            <w:proofErr w:type="spellStart"/>
-            <w:proofErr w:type="gramStart"/>
-            <w:r>
-              <w:rPr>
-                <w:rFonts w:ascii="Antinoou" w:hAnsi="Antinoou"/>
-              </w:rPr>
-              <w:t>preposition</w:t>
-            </w:r>
-            <w:proofErr w:type="gramEnd"/>
-            <w:r>
-              <w:rPr>
-                <w:rFonts w:ascii="Antinoou" w:hAnsi="Antinoou"/>
-              </w:rPr>
-              <w:t>|article|noun</w:t>
-            </w:r>
-            <w:proofErr w:type="spellEnd"/>
-            <w:r>
-              <w:rPr>
-                <w:rFonts w:ascii="Antinoou" w:hAnsi="Antinoou"/>
-              </w:rPr>
-              <w:t>)</w:t>
+              <w:t>(preposition|article|noun)</w:t>
             </w:r>
           </w:p>
         </w:tc>
@@ -3473,29 +2936,7 @@
               <w:rPr>
                 <w:rFonts w:ascii="Antinoou" w:hAnsi="Antinoou"/>
               </w:rPr>
-              <w:t>(</w:t>
-            </w:r>
-            <w:proofErr w:type="spellStart"/>
-            <w:proofErr w:type="gramStart"/>
-            <w:r>
-              <w:rPr>
-                <w:rFonts w:ascii="Antinoou" w:hAnsi="Antinoou"/>
-              </w:rPr>
-              <w:t>converter</w:t>
-            </w:r>
-            <w:proofErr w:type="gramEnd"/>
-            <w:r>
-              <w:rPr>
-                <w:rFonts w:ascii="Antinoou" w:hAnsi="Antinoou"/>
-              </w:rPr>
-              <w:t>|noun</w:t>
-            </w:r>
-            <w:proofErr w:type="spellEnd"/>
-            <w:r>
-              <w:rPr>
-                <w:rFonts w:ascii="Antinoou" w:hAnsi="Antinoou"/>
-              </w:rPr>
-              <w:t>)</w:t>
+              <w:t>(converter|noun)</w:t>
             </w:r>
           </w:p>
         </w:tc>
@@ -3599,57 +3040,7 @@
               <w:rPr>
                 <w:rFonts w:ascii="Antinoou" w:hAnsi="Antinoou" w:cs="NagHammadiLSU"/>
               </w:rPr>
-              <w:t>(</w:t>
-            </w:r>
-            <w:proofErr w:type="spellStart"/>
-            <w:proofErr w:type="gramStart"/>
-            <w:r>
-              <w:rPr>
-                <w:rFonts w:ascii="Antinoou" w:hAnsi="Antinoou" w:cs="NagHammadiLSU"/>
-              </w:rPr>
-              <w:t>word</w:t>
-            </w:r>
-            <w:proofErr w:type="gramEnd"/>
-            <w:r>
-              <w:rPr>
-                <w:rFonts w:ascii="Antinoou" w:hAnsi="Antinoou" w:cs="NagHammadiLSU"/>
-              </w:rPr>
-              <w:t>_auxiliary|subject</w:t>
-            </w:r>
-            <w:proofErr w:type="spellEnd"/>
-            <w:r>
-              <w:rPr>
-                <w:rFonts w:ascii="Antinoou" w:hAnsi="Antinoou" w:cs="NagHammadiLSU"/>
-              </w:rPr>
-              <w:t xml:space="preserve"> </w:t>
-            </w:r>
-            <w:proofErr w:type="spellStart"/>
-            <w:r>
-              <w:rPr>
-                <w:rFonts w:ascii="Antinoou" w:hAnsi="Antinoou" w:cs="NagHammadiLSU"/>
-              </w:rPr>
-              <w:t>pronoun|future</w:t>
-            </w:r>
-            <w:proofErr w:type="spellEnd"/>
-            <w:r>
-              <w:rPr>
-                <w:rFonts w:ascii="Antinoou" w:hAnsi="Antinoou" w:cs="NagHammadiLSU"/>
-              </w:rPr>
-              <w:t xml:space="preserve"> </w:t>
-            </w:r>
-            <w:proofErr w:type="spellStart"/>
-            <w:r>
-              <w:rPr>
-                <w:rFonts w:ascii="Antinoou" w:hAnsi="Antinoou" w:cs="NagHammadiLSU"/>
-              </w:rPr>
-              <w:t>marker|verb</w:t>
-            </w:r>
-            <w:proofErr w:type="spellEnd"/>
-            <w:r>
-              <w:rPr>
-                <w:rFonts w:ascii="Antinoou" w:hAnsi="Antinoou" w:cs="NagHammadiLSU"/>
-              </w:rPr>
-              <w:t xml:space="preserve"> (verb continues to line 4)</w:t>
+              <w:t>(word_auxiliary|subject pronoun|future marker|verb (verb continues to line 4)</w:t>
             </w:r>
           </w:p>
         </w:tc>
@@ -3736,15 +3127,7 @@
         <w:t xml:space="preserve"> morphemes, the words will need to be tokenized and annotated below the word level and on the morpheme level.</w:t>
       </w:r>
       <w:r>
-        <w:t xml:space="preserve">  In Coptic SCRIPTORIUM, text is annotated on the word level for the part of speech (see SCRIPTORIUM Part-of-Speech </w:t>
-      </w:r>
-      <w:proofErr w:type="spellStart"/>
-      <w:r>
-        <w:t>Tagsets</w:t>
-      </w:r>
-      <w:proofErr w:type="spellEnd"/>
-      <w:r>
-        <w:t xml:space="preserve"> for Sahidic Coptic) and other characteristics, such as language of origin.  Tokenizing and annotating on the morpheme level allows for additional search, visualization, and research capabilities.</w:t>
+        <w:t xml:space="preserve">  In Coptic SCRIPTORIUM, text is annotated on the word level for the part of speech (see SCRIPTORIUM Part-of-Speech Tagsets for Sahidic Coptic) and other characteristics, such as language of origin.  Tokenizing and annotating on the morpheme level allows for additional search, visualization, and research capabilities.</w:t>
       </w:r>
     </w:p>
     <w:p>
@@ -3801,14 +3184,13 @@
                 <w:rFonts w:ascii="Antinoou" w:hAnsi="Antinoou" w:cs="Antinoou"/>
               </w:rPr>
             </w:pPr>
-            <w:proofErr w:type="gramStart"/>
-            <w:r>
-              <w:rPr>
-                <w:rFonts w:ascii="Antinoou" w:hAnsi="Antinoou" w:cs="Antinoou"/>
-              </w:rPr>
+            <w:r>
+              <w:rPr>
+                <w:rFonts w:ascii="Antinoou" w:hAnsi="Antinoou" w:cs="Antinoou"/>
+              </w:rPr>
+              <w:lastRenderedPageBreak/>
               <w:t>word</w:t>
             </w:r>
-            <w:proofErr w:type="gramEnd"/>
           </w:p>
         </w:tc>
         <w:tc>
@@ -3843,14 +3225,12 @@
                 <w:rFonts w:ascii="Antinoou" w:hAnsi="Antinoou" w:cs="Antinoou"/>
               </w:rPr>
             </w:pPr>
-            <w:proofErr w:type="gramStart"/>
             <w:r>
               <w:rPr>
                 <w:rFonts w:ascii="Antinoou" w:hAnsi="Antinoou" w:cs="Antinoou"/>
               </w:rPr>
               <w:t>morpheme</w:t>
             </w:r>
-            <w:proofErr w:type="gramEnd"/>
           </w:p>
         </w:tc>
         <w:tc>
@@ -3943,14 +3323,12 @@
                 <w:rFonts w:ascii="Antinoou" w:hAnsi="Antinoou" w:cs="Antinoou"/>
               </w:rPr>
             </w:pPr>
-            <w:proofErr w:type="gramStart"/>
             <w:r>
               <w:rPr>
                 <w:rFonts w:ascii="Antinoou" w:hAnsi="Antinoou" w:cs="Antinoou"/>
               </w:rPr>
               <w:t>word</w:t>
             </w:r>
-            <w:proofErr w:type="gramEnd"/>
           </w:p>
         </w:tc>
         <w:tc>
@@ -3985,14 +3363,12 @@
                 <w:rFonts w:ascii="Antinoou" w:hAnsi="Antinoou" w:cs="Antinoou"/>
               </w:rPr>
             </w:pPr>
-            <w:proofErr w:type="gramStart"/>
             <w:r>
               <w:rPr>
                 <w:rFonts w:ascii="Antinoou" w:hAnsi="Antinoou" w:cs="Antinoou"/>
               </w:rPr>
               <w:t>morpheme</w:t>
             </w:r>
-            <w:proofErr w:type="gramEnd"/>
           </w:p>
         </w:tc>
         <w:tc>
@@ -4108,19 +3484,11 @@
                 <w:rFonts w:ascii="Antinoou" w:hAnsi="Antinoou" w:cs="Antinoou"/>
               </w:rPr>
             </w:pPr>
-            <w:proofErr w:type="gramStart"/>
-            <w:r>
-              <w:rPr>
-                <w:rFonts w:ascii="Antinoou" w:hAnsi="Antinoou" w:cs="Antinoou"/>
-              </w:rPr>
-              <w:t>bound</w:t>
-            </w:r>
-            <w:proofErr w:type="gramEnd"/>
-            <w:r>
-              <w:rPr>
-                <w:rFonts w:ascii="Antinoou" w:hAnsi="Antinoou" w:cs="Antinoou"/>
-              </w:rPr>
-              <w:t xml:space="preserve"> group</w:t>
+            <w:r>
+              <w:rPr>
+                <w:rFonts w:ascii="Antinoou" w:hAnsi="Antinoou" w:cs="Antinoou"/>
+              </w:rPr>
+              <w:t>bound group</w:t>
             </w:r>
           </w:p>
         </w:tc>
@@ -4159,14 +3527,12 @@
                 <w:rFonts w:ascii="Antinoou" w:hAnsi="Antinoou" w:cs="Antinoou"/>
               </w:rPr>
             </w:pPr>
-            <w:proofErr w:type="gramStart"/>
             <w:r>
               <w:rPr>
                 <w:rFonts w:ascii="Antinoou" w:hAnsi="Antinoou" w:cs="Antinoou"/>
               </w:rPr>
               <w:t>word</w:t>
             </w:r>
-            <w:proofErr w:type="gramEnd"/>
           </w:p>
         </w:tc>
         <w:tc>
@@ -4220,14 +3586,12 @@
                 <w:rFonts w:ascii="Antinoou" w:hAnsi="Antinoou" w:cs="Antinoou"/>
               </w:rPr>
             </w:pPr>
-            <w:proofErr w:type="gramStart"/>
             <w:r>
               <w:rPr>
                 <w:rFonts w:ascii="Antinoou" w:hAnsi="Antinoou" w:cs="Antinoou"/>
               </w:rPr>
               <w:t>morpheme</w:t>
             </w:r>
-            <w:proofErr w:type="gramEnd"/>
           </w:p>
         </w:tc>
         <w:tc>
@@ -4340,19 +3704,11 @@
                 <w:rFonts w:ascii="Antinoou" w:hAnsi="Antinoou" w:cs="Antinoou"/>
               </w:rPr>
             </w:pPr>
-            <w:proofErr w:type="gramStart"/>
-            <w:r>
-              <w:rPr>
-                <w:rFonts w:ascii="Antinoou" w:hAnsi="Antinoou" w:cs="Antinoou"/>
-              </w:rPr>
-              <w:t>bound</w:t>
-            </w:r>
-            <w:proofErr w:type="gramEnd"/>
-            <w:r>
-              <w:rPr>
-                <w:rFonts w:ascii="Antinoou" w:hAnsi="Antinoou" w:cs="Antinoou"/>
-              </w:rPr>
-              <w:t xml:space="preserve"> group</w:t>
+            <w:r>
+              <w:rPr>
+                <w:rFonts w:ascii="Antinoou" w:hAnsi="Antinoou" w:cs="Antinoou"/>
+              </w:rPr>
+              <w:t>bound group</w:t>
             </w:r>
           </w:p>
         </w:tc>
@@ -4391,14 +3747,12 @@
                 <w:rFonts w:ascii="Antinoou" w:hAnsi="Antinoou" w:cs="Antinoou"/>
               </w:rPr>
             </w:pPr>
-            <w:proofErr w:type="gramStart"/>
             <w:r>
               <w:rPr>
                 <w:rFonts w:ascii="Antinoou" w:hAnsi="Antinoou" w:cs="Antinoou"/>
               </w:rPr>
               <w:t>word</w:t>
             </w:r>
-            <w:proofErr w:type="gramEnd"/>
           </w:p>
         </w:tc>
         <w:tc>
@@ -4471,14 +3825,12 @@
                 <w:rFonts w:ascii="Antinoou" w:hAnsi="Antinoou" w:cs="Antinoou"/>
               </w:rPr>
             </w:pPr>
-            <w:proofErr w:type="gramStart"/>
             <w:r>
               <w:rPr>
                 <w:rFonts w:ascii="Antinoou" w:hAnsi="Antinoou" w:cs="Antinoou"/>
               </w:rPr>
               <w:t>morpheme</w:t>
             </w:r>
-            <w:proofErr w:type="gramEnd"/>
           </w:p>
         </w:tc>
         <w:tc>
@@ -4613,19 +3965,11 @@
                 <w:rFonts w:ascii="Antinoou" w:hAnsi="Antinoou" w:cs="Antinoou"/>
               </w:rPr>
             </w:pPr>
-            <w:proofErr w:type="gramStart"/>
-            <w:r>
-              <w:rPr>
-                <w:rFonts w:ascii="Antinoou" w:hAnsi="Antinoou" w:cs="Antinoou"/>
-              </w:rPr>
-              <w:t>bound</w:t>
-            </w:r>
-            <w:proofErr w:type="gramEnd"/>
-            <w:r>
-              <w:rPr>
-                <w:rFonts w:ascii="Antinoou" w:hAnsi="Antinoou" w:cs="Antinoou"/>
-              </w:rPr>
-              <w:t xml:space="preserve"> group</w:t>
+            <w:r>
+              <w:rPr>
+                <w:rFonts w:ascii="Antinoou" w:hAnsi="Antinoou" w:cs="Antinoou"/>
+              </w:rPr>
+              <w:t>bound group</w:t>
             </w:r>
           </w:p>
         </w:tc>
@@ -4664,14 +4008,12 @@
                 <w:rFonts w:ascii="Antinoou" w:hAnsi="Antinoou" w:cs="Antinoou"/>
               </w:rPr>
             </w:pPr>
-            <w:proofErr w:type="gramStart"/>
             <w:r>
               <w:rPr>
                 <w:rFonts w:ascii="Antinoou" w:hAnsi="Antinoou" w:cs="Antinoou"/>
               </w:rPr>
               <w:t>word</w:t>
             </w:r>
-            <w:proofErr w:type="gramEnd"/>
           </w:p>
         </w:tc>
         <w:tc>
@@ -4725,14 +4067,12 @@
                 <w:rFonts w:ascii="Antinoou" w:hAnsi="Antinoou" w:cs="Antinoou"/>
               </w:rPr>
             </w:pPr>
-            <w:proofErr w:type="gramStart"/>
             <w:r>
               <w:rPr>
                 <w:rFonts w:ascii="Antinoou" w:hAnsi="Antinoou" w:cs="Antinoou"/>
               </w:rPr>
               <w:t>morpheme</w:t>
             </w:r>
-            <w:proofErr w:type="gramEnd"/>
           </w:p>
         </w:tc>
         <w:tc>
@@ -4842,21 +4182,7 @@
         <w:rPr>
           <w:rFonts w:ascii="Antinoou" w:hAnsi="Antinoou" w:cs="Antinoou"/>
         </w:rPr>
-        <w:t xml:space="preserve">typically are </w:t>
-      </w:r>
-      <w:proofErr w:type="gramStart"/>
-      <w:r>
-        <w:rPr>
-          <w:rFonts w:ascii="Antinoou" w:hAnsi="Antinoou" w:cs="Antinoou"/>
-        </w:rPr>
-        <w:t>tokenized</w:t>
-      </w:r>
-      <w:proofErr w:type="gramEnd"/>
-      <w:r>
-        <w:rPr>
-          <w:rFonts w:ascii="Antinoou" w:hAnsi="Antinoou" w:cs="Antinoou"/>
-        </w:rPr>
-        <w:t xml:space="preserve"> as bound groups comprised of multiple words, not as one word comprised of multiple morphemes.  </w:t>
+        <w:t xml:space="preserve">typically are tokenized as bound groups comprised of multiple words, not as one word comprised of multiple morphemes.  </w:t>
       </w:r>
     </w:p>
     <w:p>
@@ -4915,19 +4241,11 @@
                 <w:rFonts w:ascii="Antinoou" w:hAnsi="Antinoou" w:cs="Antinoou"/>
               </w:rPr>
             </w:pPr>
-            <w:proofErr w:type="gramStart"/>
-            <w:r>
-              <w:rPr>
-                <w:rFonts w:ascii="Antinoou" w:hAnsi="Antinoou" w:cs="Antinoou"/>
-              </w:rPr>
-              <w:t>bound</w:t>
-            </w:r>
-            <w:proofErr w:type="gramEnd"/>
-            <w:r>
-              <w:rPr>
-                <w:rFonts w:ascii="Antinoou" w:hAnsi="Antinoou" w:cs="Antinoou"/>
-              </w:rPr>
-              <w:t xml:space="preserve"> group</w:t>
+            <w:r>
+              <w:rPr>
+                <w:rFonts w:ascii="Antinoou" w:hAnsi="Antinoou" w:cs="Antinoou"/>
+              </w:rPr>
+              <w:t>bound group</w:t>
             </w:r>
             <w:r>
               <w:rPr>
@@ -4972,14 +4290,12 @@
                 <w:rFonts w:ascii="Antinoou" w:hAnsi="Antinoou" w:cs="Antinoou"/>
               </w:rPr>
             </w:pPr>
-            <w:proofErr w:type="gramStart"/>
             <w:r>
               <w:rPr>
                 <w:rFonts w:ascii="Antinoou" w:hAnsi="Antinoou" w:cs="Antinoou"/>
               </w:rPr>
               <w:t>word</w:t>
             </w:r>
-            <w:proofErr w:type="gramEnd"/>
           </w:p>
         </w:tc>
         <w:tc>
@@ -5057,21 +4373,13 @@
                 <w:i/>
               </w:rPr>
             </w:pPr>
-            <w:proofErr w:type="gramStart"/>
             <w:r>
               <w:rPr>
                 <w:rFonts w:ascii="Antinoou" w:hAnsi="Antinoou" w:cs="Antinoou"/>
                 <w:i/>
               </w:rPr>
-              <w:t>no</w:t>
-            </w:r>
-            <w:proofErr w:type="gramEnd"/>
-            <w:r>
-              <w:rPr>
-                <w:rFonts w:ascii="Antinoou" w:hAnsi="Antinoou" w:cs="Antinoou"/>
-                <w:i/>
-              </w:rPr>
-              <w:t xml:space="preserve"> tokenization &amp; annotation on the morpheme level below the word level</w:t>
+              <w:lastRenderedPageBreak/>
+              <w:t>no tokenization &amp; annotation on the morpheme level below the word level</w:t>
             </w:r>
           </w:p>
         </w:tc>
@@ -5122,19 +4430,11 @@
                 <w:rFonts w:ascii="Antinoou" w:hAnsi="Antinoou" w:cs="Antinoou"/>
               </w:rPr>
             </w:pPr>
-            <w:proofErr w:type="gramStart"/>
-            <w:r>
-              <w:rPr>
-                <w:rFonts w:ascii="Antinoou" w:hAnsi="Antinoou" w:cs="Antinoou"/>
-              </w:rPr>
-              <w:t>bound</w:t>
-            </w:r>
-            <w:proofErr w:type="gramEnd"/>
-            <w:r>
-              <w:rPr>
-                <w:rFonts w:ascii="Antinoou" w:hAnsi="Antinoou" w:cs="Antinoou"/>
-              </w:rPr>
-              <w:t xml:space="preserve"> group</w:t>
+            <w:r>
+              <w:rPr>
+                <w:rFonts w:ascii="Antinoou" w:hAnsi="Antinoou" w:cs="Antinoou"/>
+              </w:rPr>
+              <w:t>bound group</w:t>
             </w:r>
           </w:p>
         </w:tc>
@@ -5172,14 +4472,12 @@
                 <w:rFonts w:ascii="Antinoou" w:hAnsi="Antinoou" w:cs="Antinoou"/>
               </w:rPr>
             </w:pPr>
-            <w:proofErr w:type="gramStart"/>
             <w:r>
               <w:rPr>
                 <w:rFonts w:ascii="Antinoou" w:hAnsi="Antinoou" w:cs="Antinoou"/>
               </w:rPr>
               <w:t>word</w:t>
             </w:r>
-            <w:proofErr w:type="gramEnd"/>
           </w:p>
         </w:tc>
         <w:tc>
@@ -5291,21 +4589,12 @@
                 <w:rFonts w:ascii="Antinoou" w:hAnsi="Antinoou" w:cs="Antinoou"/>
               </w:rPr>
             </w:pPr>
-            <w:proofErr w:type="gramStart"/>
             <w:r>
               <w:rPr>
                 <w:rFonts w:ascii="Antinoou" w:hAnsi="Antinoou" w:cs="Antinoou"/>
                 <w:i/>
               </w:rPr>
-              <w:t>no</w:t>
-            </w:r>
-            <w:proofErr w:type="gramEnd"/>
-            <w:r>
-              <w:rPr>
-                <w:rFonts w:ascii="Antinoou" w:hAnsi="Antinoou" w:cs="Antinoou"/>
-                <w:i/>
-              </w:rPr>
-              <w:t xml:space="preserve"> tokenization &amp; annotation on the morpheme level below the word level</w:t>
+              <w:t>no tokenization &amp; annotation on the morpheme level below the word level</w:t>
             </w:r>
           </w:p>
         </w:tc>
@@ -5324,23 +4613,7 @@
           <w:rFonts w:ascii="Antinoou" w:hAnsi="Antinoou" w:cs="Antinoou"/>
           <w:i/>
         </w:rPr>
-        <w:t>(</w:t>
-      </w:r>
-      <w:proofErr w:type="gramStart"/>
-      <w:r>
-        <w:rPr>
-          <w:rFonts w:ascii="Antinoou" w:hAnsi="Antinoou" w:cs="Antinoou"/>
-          <w:i/>
-        </w:rPr>
-        <w:t>where</w:t>
-      </w:r>
-      <w:proofErr w:type="gramEnd"/>
-      <w:r>
-        <w:rPr>
-          <w:rFonts w:ascii="Antinoou" w:hAnsi="Antinoou" w:cs="Antinoou"/>
-          <w:i/>
-        </w:rPr>
-        <w:t xml:space="preserve"> </w:t>
+        <w:t xml:space="preserve">(where </w:t>
       </w:r>
       <w:r>
         <w:rPr>
@@ -5442,15 +4715,7 @@
         <w:t xml:space="preserve">Leiden+ conventions for transcribing manuscripts.  </w:t>
       </w:r>
       <w:r>
-        <w:t xml:space="preserve">The encoding follows the </w:t>
-      </w:r>
-      <w:proofErr w:type="spellStart"/>
-      <w:r>
-        <w:t>EpiDoc</w:t>
-      </w:r>
-      <w:proofErr w:type="spellEnd"/>
-      <w:r>
-        <w:t xml:space="preserve"> guidelines.  </w:t>
+        <w:t xml:space="preserve">The encoding follows the EpiDoc guidelines.  </w:t>
       </w:r>
       <w:r>
         <w:t>Not all Leiden documentation is</w:t>
@@ -6052,21 +5317,7 @@
               <w:rPr>
                 <w:rFonts w:ascii="Antinoou" w:hAnsi="Antinoou" w:cs="New Athena Unicode"/>
               </w:rPr>
-              <w:t xml:space="preserve"> (</w:t>
-            </w:r>
-            <w:proofErr w:type="spellStart"/>
-            <w:r>
-              <w:rPr>
-                <w:rFonts w:ascii="Antinoou" w:hAnsi="Antinoou" w:cs="New Athena Unicode"/>
-              </w:rPr>
-              <w:t>EpiDoc</w:t>
-            </w:r>
-            <w:proofErr w:type="spellEnd"/>
-            <w:r>
-              <w:rPr>
-                <w:rFonts w:ascii="Antinoou" w:hAnsi="Antinoou" w:cs="New Athena Unicode"/>
-              </w:rPr>
-              <w:t xml:space="preserve"> XSLT)</w:t>
+              <w:t xml:space="preserve"> (EpiDoc XSLT)</w:t>
             </w:r>
           </w:p>
           <w:p>
@@ -6138,26 +5389,12 @@
       </w:tr>
     </w:tbl>
     <w:p>
-      <w:proofErr w:type="gramStart"/>
-      <w:r>
-        <w:t>Other  encodings</w:t>
-      </w:r>
-      <w:proofErr w:type="gramEnd"/>
-      <w:r>
-        <w:t xml:space="preserve"> are colors (red, brown, green, etc.)  </w:t>
-      </w:r>
-      <w:r>
-        <w:t>“</w:t>
-      </w:r>
-      <w:proofErr w:type="spellStart"/>
-      <w:proofErr w:type="gramStart"/>
-      <w:r>
-        <w:t>ekthetic</w:t>
-      </w:r>
-      <w:proofErr w:type="spellEnd"/>
-      <w:proofErr w:type="gramEnd"/>
-      <w:r>
-        <w:t>” should be used for characters that are part of the ongoing text but written to the left of the margin line.</w:t>
+      <w:r>
+        <w:lastRenderedPageBreak/>
+        <w:t xml:space="preserve">Other  encodings are colors (red, brown, green, etc.)  </w:t>
+      </w:r>
+      <w:r>
+        <w:t>“ekthetic” should be used for characters that are part of the ongoing text but written to the left of the margin line.</w:t>
       </w:r>
       <w:r>
         <w:t xml:space="preserve">  See below, in which the </w:t>
@@ -6169,15 +5406,7 @@
         <w:t xml:space="preserve">ⲡ </w:t>
       </w:r>
       <w:r>
-        <w:t xml:space="preserve">is encoded &lt;hi rend=“red </w:t>
-      </w:r>
-      <w:proofErr w:type="spellStart"/>
-      <w:r>
-        <w:t>ekthetic</w:t>
-      </w:r>
-      <w:proofErr w:type="spellEnd"/>
-      <w:r>
-        <w:t>”&gt;</w:t>
+        <w:t>is encoded &lt;hi rend=“red ekthetic”&gt;</w:t>
       </w:r>
       <w:r>
         <w:rPr>
@@ -6188,7 +5417,6 @@
     </w:p>
     <w:p>
       <w:r>
-        <w:lastRenderedPageBreak/>
         <w:t xml:space="preserve"> </w:t>
       </w:r>
       <w:r>
@@ -6240,23 +5468,8 @@
       </w:r>
     </w:p>
     <w:p>
-      <w:proofErr w:type="spellStart"/>
-      <w:proofErr w:type="gramStart"/>
-      <w:r>
-        <w:t>hi@rend</w:t>
-      </w:r>
-      <w:proofErr w:type="spellEnd"/>
-      <w:proofErr w:type="gramEnd"/>
-      <w:r>
-        <w:t xml:space="preserve"> cannot contain more than five words as per </w:t>
-      </w:r>
-      <w:proofErr w:type="spellStart"/>
-      <w:r>
-        <w:t>Epidoc</w:t>
-      </w:r>
-      <w:proofErr w:type="spellEnd"/>
-      <w:r>
-        <w:t xml:space="preserve"> guidelines and may contain only alphanumeric characters.  (No punctuation.  So </w:t>
+      <w:r>
+        <w:t xml:space="preserve">hi@rend cannot contain more than five words as per Epidoc guidelines and may contain only alphanumeric characters.  (No punctuation.  So </w:t>
       </w:r>
       <w:r>
         <w:rPr>
@@ -6320,15 +5533,7 @@
         <w:t xml:space="preserve"> but restored based on context </w:t>
       </w:r>
       <w:r>
-        <w:t xml:space="preserve">are marked with an </w:t>
-      </w:r>
-      <w:proofErr w:type="spellStart"/>
-      <w:r>
-        <w:t>underdot</w:t>
-      </w:r>
-      <w:proofErr w:type="spellEnd"/>
-      <w:r>
-        <w:t xml:space="preserve">.  Coptic </w:t>
+        <w:t xml:space="preserve">are marked with an underdot.  Coptic </w:t>
       </w:r>
       <w:r>
         <w:t>SCRIPTORIUM</w:t>
@@ -6388,61 +5593,19 @@
         <w:rPr>
           <w:rFonts w:cs="New Athena Unicode"/>
         </w:rPr>
-        <w:t xml:space="preserve"> using the </w:t>
-      </w:r>
-      <w:proofErr w:type="spellStart"/>
+        <w:t xml:space="preserve"> using the EpiDoc tagset for Leiden+. Coptic </w:t>
+      </w:r>
       <w:r>
         <w:rPr>
           <w:rFonts w:cs="New Athena Unicode"/>
         </w:rPr>
-        <w:t>EpiDoc</w:t>
-      </w:r>
-      <w:proofErr w:type="spellEnd"/>
+        <w:t>SCRIPTORIUM</w:t>
+      </w:r>
       <w:r>
         <w:rPr>
           <w:rFonts w:cs="New Athena Unicode"/>
         </w:rPr>
-        <w:t xml:space="preserve"> </w:t>
-      </w:r>
-      <w:proofErr w:type="spellStart"/>
-      <w:r>
-        <w:rPr>
-          <w:rFonts w:cs="New Athena Unicode"/>
-        </w:rPr>
-        <w:t>tagset</w:t>
-      </w:r>
-      <w:proofErr w:type="spellEnd"/>
-      <w:r>
-        <w:rPr>
-          <w:rFonts w:cs="New Athena Unicode"/>
-        </w:rPr>
-        <w:t xml:space="preserve"> for Leiden+. Coptic </w:t>
-      </w:r>
-      <w:r>
-        <w:rPr>
-          <w:rFonts w:cs="New Athena Unicode"/>
-        </w:rPr>
-        <w:t>SCRIPTORIUM</w:t>
-      </w:r>
-      <w:r>
-        <w:rPr>
-          <w:rFonts w:cs="New Athena Unicode"/>
-        </w:rPr>
-        <w:t xml:space="preserve"> uses the </w:t>
-      </w:r>
-      <w:proofErr w:type="spellStart"/>
-      <w:r>
-        <w:rPr>
-          <w:rFonts w:cs="New Athena Unicode"/>
-        </w:rPr>
-        <w:t>underdot</w:t>
-      </w:r>
-      <w:proofErr w:type="spellEnd"/>
-      <w:r>
-        <w:rPr>
-          <w:rFonts w:cs="New Athena Unicode"/>
-        </w:rPr>
-        <w:t xml:space="preserve"> character rather than annotation to designate this information.</w:t>
+        <w:t xml:space="preserve"> uses the underdot character rather than annotation to designate this information.</w:t>
       </w:r>
     </w:p>
     <w:p>
@@ -6461,37 +5624,13 @@
     </w:p>
     <w:p>
       <w:r>
-        <w:t xml:space="preserve">Lost lines and characters (lacunae) are indicated using square brackets, as in the Leiden conventions.  They may be encoded using the </w:t>
-      </w:r>
-      <w:proofErr w:type="spellStart"/>
-      <w:r>
-        <w:t>EpiDoc</w:t>
-      </w:r>
-      <w:proofErr w:type="spellEnd"/>
-      <w:r>
-        <w:t xml:space="preserve"> </w:t>
-      </w:r>
-      <w:proofErr w:type="spellStart"/>
-      <w:r>
-        <w:t>tagse</w:t>
-      </w:r>
-      <w:r>
-        <w:t>t</w:t>
-      </w:r>
-      <w:proofErr w:type="spellEnd"/>
-      <w:r>
-        <w:t xml:space="preserve">, but it is not required. </w:t>
-      </w:r>
-      <w:r>
-        <w:t xml:space="preserve">See </w:t>
-      </w:r>
-      <w:proofErr w:type="spellStart"/>
-      <w:r>
-        <w:t>EpiDoc</w:t>
-      </w:r>
-      <w:proofErr w:type="spellEnd"/>
-      <w:r>
-        <w:t xml:space="preserve"> guidelines</w:t>
+        <w:t>Lost lines and characters (lacunae) are indicated using square brackets, as in the Leiden conventions.  They may be encoded using the EpiDoc tagse</w:t>
+      </w:r>
+      <w:r>
+        <w:t xml:space="preserve">t, but it is not required. </w:t>
+      </w:r>
+      <w:r>
+        <w:t>See EpiDoc guidelines</w:t>
       </w:r>
       <w:r>
         <w:t xml:space="preserve"> for more details</w:t>
@@ -6554,13 +5693,8 @@
         <w:spacing w:after="0"/>
         <w:ind w:left="720"/>
       </w:pPr>
-      <w:proofErr w:type="gramStart"/>
-      <w:r>
-        <w:t>[ ]</w:t>
-      </w:r>
-      <w:proofErr w:type="gramEnd"/>
-      <w:r>
-        <w:t>_</w:t>
+      <w:r>
+        <w:t>[ ]_</w:t>
       </w:r>
     </w:p>
     <w:p>
@@ -6568,13 +5702,8 @@
         <w:spacing w:after="0"/>
         <w:ind w:left="720"/>
       </w:pPr>
-      <w:proofErr w:type="gramStart"/>
-      <w:r>
-        <w:t>[ ]</w:t>
-      </w:r>
-      <w:proofErr w:type="gramEnd"/>
-      <w:r>
-        <w:t>_</w:t>
+      <w:r>
+        <w:t>[ ]_</w:t>
       </w:r>
     </w:p>
     <w:p>
@@ -6582,13 +5711,8 @@
         <w:spacing w:after="0"/>
         <w:ind w:left="720"/>
       </w:pPr>
-      <w:proofErr w:type="gramStart"/>
-      <w:r>
-        <w:t>[ ]</w:t>
-      </w:r>
-      <w:proofErr w:type="gramEnd"/>
-      <w:r>
-        <w:t>_</w:t>
+      <w:r>
+        <w:t>[ ]_</w:t>
       </w:r>
     </w:p>
     <w:p>
@@ -6609,11 +5733,9 @@
         </w:numPr>
         <w:spacing w:after="0"/>
       </w:pPr>
-      <w:proofErr w:type="spellStart"/>
       <w:r>
         <w:t>Unencoded</w:t>
       </w:r>
-      <w:proofErr w:type="spellEnd"/>
       <w:r>
         <w:t xml:space="preserve"> gaps</w:t>
       </w:r>
@@ -6627,17 +5749,8 @@
         <w:br/>
       </w:r>
       <w:r>
-        <w:t>[</w:t>
-      </w:r>
-      <w:proofErr w:type="gramStart"/>
-      <w:r>
-        <w:t>.....</w:t>
-      </w:r>
-      <w:proofErr w:type="gramEnd"/>
-      <w:r>
-        <w:t>]</w:t>
-      </w:r>
-      <w:proofErr w:type="gramStart"/>
+        <w:t>[.....]</w:t>
+      </w:r>
       <w:r>
         <w:rPr>
           <w:rFonts w:ascii="Antinoou" w:hAnsi="Antinoou" w:cs="New Athena Unicode"/>
@@ -6663,11 +5776,7 @@
         <w:t>̣</w:t>
       </w:r>
       <w:r>
-        <w:t>[</w:t>
-      </w:r>
-      <w:proofErr w:type="gramEnd"/>
-      <w:r>
-        <w:t>..]</w:t>
+        <w:t>[..]</w:t>
       </w:r>
     </w:p>
     <w:p>
@@ -6689,15 +5798,7 @@
     </w:p>
     <w:p>
       <w:r>
-        <w:t xml:space="preserve">Other rendering information is encoded either according to </w:t>
-      </w:r>
-      <w:proofErr w:type="spellStart"/>
-      <w:r>
-        <w:t>EpiDoc</w:t>
-      </w:r>
-      <w:proofErr w:type="spellEnd"/>
-      <w:r>
-        <w:t xml:space="preserve"> conventions</w:t>
+        <w:t>Other rendering information is encoded either according to EpiDoc conventions</w:t>
       </w:r>
       <w:r>
         <w:t xml:space="preserve"> </w:t>
@@ -6712,23 +5813,7 @@
         <w:t>n a note element.</w:t>
       </w:r>
       <w:r>
-        <w:t xml:space="preserve">  See the </w:t>
-      </w:r>
-      <w:proofErr w:type="spellStart"/>
-      <w:r>
-        <w:t>cheatsheet</w:t>
-      </w:r>
-      <w:proofErr w:type="spellEnd"/>
-      <w:r>
-        <w:t xml:space="preserve"> for Leiden+ conventions in </w:t>
-      </w:r>
-      <w:proofErr w:type="spellStart"/>
-      <w:r>
-        <w:t>EpiDoc</w:t>
-      </w:r>
-      <w:proofErr w:type="spellEnd"/>
-      <w:r>
-        <w:t xml:space="preserve"> at </w:t>
+        <w:t xml:space="preserve">  See the cheatsheet for Leiden+ conventions in EpiDoc at </w:t>
       </w:r>
       <w:hyperlink r:id="rId19" w:history="1">
         <w:r>
@@ -6761,15 +5846,8 @@
     </w:p>
     <w:p>
       <w:r>
-        <w:t xml:space="preserve">Transcribing in Oxygen or a similar XML editor is recommended, to ensure tags are </w:t>
-      </w:r>
-      <w:proofErr w:type="gramStart"/>
-      <w:r>
-        <w:t>well-structured</w:t>
-      </w:r>
-      <w:proofErr w:type="gramEnd"/>
-      <w:r>
-        <w:t>.</w:t>
+        <w:lastRenderedPageBreak/>
+        <w:t>Transcribing in Oxygen or a similar XML editor is recommended, to ensure tags are well-structured.</w:t>
       </w:r>
     </w:p>
     <w:p>
@@ -6777,7 +5855,6 @@
         <w:pStyle w:val="Heading4"/>
       </w:pPr>
       <w:r>
-        <w:lastRenderedPageBreak/>
         <w:t>6</w:t>
       </w:r>
       <w:r>
@@ -6789,15 +5866,7 @@
     </w:p>
     <w:p>
       <w:r>
-        <w:t xml:space="preserve">Documents are transcribed in a text editor such as </w:t>
-      </w:r>
-      <w:proofErr w:type="spellStart"/>
-      <w:r>
-        <w:t>TextEdit</w:t>
-      </w:r>
-      <w:proofErr w:type="spellEnd"/>
-      <w:r>
-        <w:t xml:space="preserve">.  Document preferences </w:t>
+        <w:t xml:space="preserve">Documents are transcribed in a text editor such as TextEdit.  Document preferences </w:t>
       </w:r>
       <w:r>
         <w:t>are set to UTF-8 en</w:t>
@@ -6809,23 +5878,7 @@
         <w:t xml:space="preserve"> without byte-order Mark (BOM)</w:t>
       </w:r>
       <w:r>
-        <w:t xml:space="preserve">.  (E.g., in </w:t>
-      </w:r>
-      <w:proofErr w:type="spellStart"/>
-      <w:r>
-        <w:t>TextEdit</w:t>
-      </w:r>
-      <w:proofErr w:type="spellEnd"/>
-      <w:r>
-        <w:t xml:space="preserve"> 1.7.1 for </w:t>
-      </w:r>
-      <w:proofErr w:type="spellStart"/>
-      <w:r>
-        <w:t>MacIntosh</w:t>
-      </w:r>
-      <w:proofErr w:type="spellEnd"/>
-      <w:r>
-        <w:t xml:space="preserve">, in </w:t>
+        <w:t xml:space="preserve">.  (E.g., in TextEdit 1.7.1 for MacIntosh, in </w:t>
       </w:r>
       <w:r>
         <w:t xml:space="preserve">the </w:t>
@@ -6834,15 +5887,7 @@
         <w:t xml:space="preserve">File--&gt;Preferences menu, click on “Open and Save,” and select “Unicode (UTF-8)” for </w:t>
       </w:r>
       <w:r>
-        <w:t xml:space="preserve">Opening files and </w:t>
-      </w:r>
-      <w:proofErr w:type="gramStart"/>
-      <w:r>
-        <w:t>Saving</w:t>
-      </w:r>
-      <w:proofErr w:type="gramEnd"/>
-      <w:r>
-        <w:t xml:space="preserve"> files.)</w:t>
+        <w:t>Opening files and Saving files.)</w:t>
       </w:r>
     </w:p>
     <w:p>
@@ -6855,21 +5900,8 @@
     </w:p>
     <w:p>
       <w:r>
-        <w:t xml:space="preserve">An up-to-date bibliography can be found at the project’s </w:t>
-      </w:r>
-      <w:proofErr w:type="spellStart"/>
-      <w:r>
-        <w:t>Zotero</w:t>
-      </w:r>
-      <w:proofErr w:type="spellEnd"/>
-      <w:r>
-        <w:t xml:space="preserve"> page</w:t>
-      </w:r>
-      <w:proofErr w:type="gramStart"/>
-      <w:r>
-        <w:t xml:space="preserve">:  </w:t>
-      </w:r>
-      <w:proofErr w:type="gramEnd"/>
+        <w:t xml:space="preserve">An up-to-date bibliography can be found at the project’s Zotero page:  </w:t>
+      </w:r>
       <w:hyperlink r:id="rId21" w:history="1">
         <w:r>
           <w:rPr>
@@ -7035,7 +6067,13 @@
     <w:p>
       <w:pPr>
         <w:pStyle w:val="Bibliography"/>
+        <w:tabs>
+          <w:tab w:val="left" w:pos="720"/>
+        </w:tabs>
         <w:spacing w:line="240" w:lineRule="auto"/>
+        <w:rPr>
+          <w:ins w:id="20" w:author="Carrie Schroeder" w:date="2015-03-19T14:09:00Z"/>
+        </w:rPr>
       </w:pPr>
       <w:r>
         <w:t xml:space="preserve">Orlandi, Tito. “The Library of the Monastery of Saint Shenute at Atripe.” </w:t>
@@ -7050,6 +6088,49 @@
       <w:r>
         <w:t>. Leiden: Brill, 2002. 211–231. Print.</w:t>
       </w:r>
+    </w:p>
+    <w:p>
+      <w:pPr>
+        <w:ind w:left="720" w:hanging="720"/>
+        <w:rPr>
+          <w:rFonts w:eastAsia="Times New Roman" w:cs="Times New Roman"/>
+          <w:lang w:val="de-DE"/>
+          <w:rPrChange w:id="21" w:author="Carrie Schroeder" w:date="2015-03-19T14:09:00Z">
+            <w:rPr/>
+          </w:rPrChange>
+        </w:rPr>
+        <w:pPrChange w:id="22" w:author="Carrie Schroeder" w:date="2015-03-19T14:09:00Z">
+          <w:pPr>
+            <w:pStyle w:val="Bibliography"/>
+            <w:spacing w:line="240" w:lineRule="auto"/>
+          </w:pPr>
+        </w:pPrChange>
+      </w:pPr>
+      <w:ins w:id="23" w:author="Carrie Schroeder" w:date="2015-03-19T14:09:00Z">
+        <w:r>
+          <w:rPr>
+            <w:rFonts w:eastAsia="Times New Roman" w:cs="Times New Roman"/>
+            <w:lang w:val="de-DE"/>
+          </w:rPr>
+          <w:t xml:space="preserve">Till, Walter C. “La séparation des mots en Copte.” </w:t>
+        </w:r>
+        <w:r>
+          <w:rPr>
+            <w:rFonts w:eastAsia="Times New Roman" w:cs="Times New Roman"/>
+            <w:i/>
+            <w:iCs/>
+            <w:lang w:val="de-DE"/>
+          </w:rPr>
+          <w:t>Bulletin de l’Institut français d’archéologie orientale</w:t>
+        </w:r>
+        <w:r>
+          <w:rPr>
+            <w:rFonts w:eastAsia="Times New Roman" w:cs="Times New Roman"/>
+            <w:lang w:val="de-DE"/>
+          </w:rPr>
+          <w:t xml:space="preserve"> 60 (1960): 151–70.</w:t>
+        </w:r>
+      </w:ins>
     </w:p>
     <w:p>
       <w:pPr>
@@ -7189,7 +6270,7 @@
         <w:rStyle w:val="PageNumber"/>
         <w:noProof/>
       </w:rPr>
-      <w:t>9</w:t>
+      <w:t>2</w:t>
     </w:r>
     <w:r>
       <w:rPr>
@@ -9565,7 +8646,7 @@
 </file>
 
 <file path=customXml/itemProps1.xml><?xml version="1.0" encoding="utf-8"?>
-<ds:datastoreItem xmlns:ds="http://schemas.openxmlformats.org/officeDocument/2006/customXml" ds:itemID="{AFE717AB-2329-BC48-81FA-49D338542B31}">
+<ds:datastoreItem xmlns:ds="http://schemas.openxmlformats.org/officeDocument/2006/customXml" ds:itemID="{F1878446-1E24-6D42-9F81-C6267A21DEB4}">
   <ds:schemaRefs>
     <ds:schemaRef ds:uri="http://schemas.openxmlformats.org/officeDocument/2006/bibliography"/>
   </ds:schemaRefs>

</xml_diff>